<commit_message>
added more to timeline and reflection
</commit_message>
<xml_diff>
--- a/Project timeline.docx
+++ b/Project timeline.docx
@@ -1,6 +1,6 @@
 
 <file path=word/document.xml><?xml version="1.0" encoding="utf-8"?>
-<w:document xmlns:wpc="http://schemas.microsoft.com/office/word/2010/wordprocessingCanvas" xmlns:cx="http://schemas.microsoft.com/office/drawing/2014/chartex" xmlns:cx1="http://schemas.microsoft.com/office/drawing/2015/9/8/chartex" xmlns:mc="http://schemas.openxmlformats.org/markup-compatibility/2006" xmlns:o="urn:schemas-microsoft-com:office:office" xmlns:r="http://schemas.openxmlformats.org/officeDocument/2006/relationships" xmlns:m="http://schemas.openxmlformats.org/officeDocument/2006/math" xmlns:v="urn:schemas-microsoft-com:vml" xmlns:wp14="http://schemas.microsoft.com/office/word/2010/wordprocessingDrawing" xmlns:wp="http://schemas.openxmlformats.org/drawingml/2006/wordprocessingDrawing" xmlns:w10="urn:schemas-microsoft-com:office:word" xmlns:w="http://schemas.openxmlformats.org/wordprocessingml/2006/main" xmlns:w14="http://schemas.microsoft.com/office/word/2010/wordml" xmlns:w15="http://schemas.microsoft.com/office/word/2012/wordml" xmlns:w16se="http://schemas.microsoft.com/office/word/2015/wordml/symex" xmlns:wpg="http://schemas.microsoft.com/office/word/2010/wordprocessingGroup" xmlns:wpi="http://schemas.microsoft.com/office/word/2010/wordprocessingInk" xmlns:wne="http://schemas.microsoft.com/office/word/2006/wordml" xmlns:wps="http://schemas.microsoft.com/office/word/2010/wordprocessingShape" mc:Ignorable="w14 w15 w16se wp14">
+<w:document xmlns:wpc="http://schemas.microsoft.com/office/word/2010/wordprocessingCanvas" xmlns:cx="http://schemas.microsoft.com/office/drawing/2014/chartex" xmlns:cx1="http://schemas.microsoft.com/office/drawing/2015/9/8/chartex" xmlns:cx2="http://schemas.microsoft.com/office/drawing/2015/10/21/chartex" xmlns:cx3="http://schemas.microsoft.com/office/drawing/2016/5/9/chartex" xmlns:cx4="http://schemas.microsoft.com/office/drawing/2016/5/10/chartex" xmlns:cx5="http://schemas.microsoft.com/office/drawing/2016/5/11/chartex" xmlns:cx6="http://schemas.microsoft.com/office/drawing/2016/5/12/chartex" xmlns:cx7="http://schemas.microsoft.com/office/drawing/2016/5/13/chartex" xmlns:cx8="http://schemas.microsoft.com/office/drawing/2016/5/14/chartex" xmlns:mc="http://schemas.openxmlformats.org/markup-compatibility/2006" xmlns:aink="http://schemas.microsoft.com/office/drawing/2016/ink" xmlns:am3d="http://schemas.microsoft.com/office/drawing/2017/model3d" xmlns:o="urn:schemas-microsoft-com:office:office" xmlns:r="http://schemas.openxmlformats.org/officeDocument/2006/relationships" xmlns:m="http://schemas.openxmlformats.org/officeDocument/2006/math" xmlns:v="urn:schemas-microsoft-com:vml" xmlns:wp14="http://schemas.microsoft.com/office/word/2010/wordprocessingDrawing" xmlns:wp="http://schemas.openxmlformats.org/drawingml/2006/wordprocessingDrawing" xmlns:w10="urn:schemas-microsoft-com:office:word" xmlns:w="http://schemas.openxmlformats.org/wordprocessingml/2006/main" xmlns:w14="http://schemas.microsoft.com/office/word/2010/wordml" xmlns:w15="http://schemas.microsoft.com/office/word/2012/wordml" xmlns:w16se="http://schemas.microsoft.com/office/word/2015/wordml/symex" xmlns:wpg="http://schemas.microsoft.com/office/word/2010/wordprocessingGroup" xmlns:wpi="http://schemas.microsoft.com/office/word/2010/wordprocessingInk" xmlns:wne="http://schemas.microsoft.com/office/word/2006/wordml" xmlns:wps="http://schemas.microsoft.com/office/word/2010/wordprocessingShape" mc:Ignorable="w14 w15 w16se wp14">
   <w:body>
     <w:p>
       <w:pPr>
@@ -23,12 +23,10 @@
         <w:pStyle w:val="Heading3"/>
       </w:pPr>
       <w:r>
-        <w:t>Week 1 (week 1 of semester - 17 July – 21 Ju</w:t>
-      </w:r>
-      <w:bookmarkStart w:id="0" w:name="_GoBack"/>
-      <w:bookmarkEnd w:id="0"/>
-      <w:r>
-        <w:t>ly):</w:t>
+        <w:t xml:space="preserve">Week 1 (week 1 of semester – 17 </w:t>
+      </w:r>
+      <w:r>
+        <w:t>July – 21 July):</w:t>
       </w:r>
     </w:p>
     <w:p>
@@ -127,7 +125,13 @@
         </w:numPr>
       </w:pPr>
       <w:r>
-        <w:t>Had a check so the user can’t assign the matches if there isn’t any players</w:t>
+        <w:t xml:space="preserve">Had a check so the user can’t assign the matches if there </w:t>
+      </w:r>
+      <w:r>
+        <w:t>aren’t</w:t>
+      </w:r>
+      <w:r>
+        <w:t xml:space="preserve"> any players</w:t>
       </w:r>
     </w:p>
     <w:p>
@@ -138,7 +142,13 @@
         <w:t>W</w:t>
       </w:r>
       <w:r>
-        <w:t>eek 2 (week 2 of semester – 24 July – 28 J</w:t>
+        <w:t>eek 2 (w</w:t>
+      </w:r>
+      <w:r>
+        <w:t>eek 2 of semester – 24 July – 28</w:t>
+      </w:r>
+      <w:r>
+        <w:t xml:space="preserve"> J</w:t>
       </w:r>
       <w:r>
         <w:t>uly)</w:t>
@@ -152,7 +162,84 @@
           <w:numId w:val="1"/>
         </w:numPr>
       </w:pPr>
-    </w:p>
+      <w:r>
+        <w:t>Started on the activity where you input the match scores, had the relevant information passed into the activity correctly</w:t>
+      </w:r>
+    </w:p>
+    <w:p>
+      <w:pPr>
+        <w:pStyle w:val="ListParagraph"/>
+        <w:numPr>
+          <w:ilvl w:val="0"/>
+          <w:numId w:val="1"/>
+        </w:numPr>
+      </w:pPr>
+      <w:r>
+        <w:t xml:space="preserve">Worked on the layout and </w:t>
+      </w:r>
+      <w:r>
+        <w:t>functionality of the previously mentioned activity, added spinners to be able to select what match the scores are for and who the winner was of the match. The winner spinner is dynamically filled after the match is selected</w:t>
+      </w:r>
+    </w:p>
+    <w:p>
+      <w:pPr>
+        <w:pStyle w:val="ListParagraph"/>
+        <w:numPr>
+          <w:ilvl w:val="0"/>
+          <w:numId w:val="1"/>
+        </w:numPr>
+      </w:pPr>
+      <w:r>
+        <w:t>Tried to add a custom list view in for the score entering so there isn’t a previously defined number of fields that fill up the screen</w:t>
+      </w:r>
+    </w:p>
+    <w:p>
+      <w:pPr>
+        <w:pStyle w:val="Heading3"/>
+      </w:pPr>
+      <w:r>
+        <w:t>W</w:t>
+      </w:r>
+      <w:r>
+        <w:t>eek 3 (week 3</w:t>
+      </w:r>
+      <w:r>
+        <w:t xml:space="preserve"> of semester –</w:t>
+      </w:r>
+      <w:r>
+        <w:t xml:space="preserve"> 31 July – 4 August</w:t>
+      </w:r>
+      <w:r>
+        <w:t>)</w:t>
+      </w:r>
+    </w:p>
+    <w:p>
+      <w:pPr>
+        <w:pStyle w:val="ListParagraph"/>
+        <w:numPr>
+          <w:ilvl w:val="0"/>
+          <w:numId w:val="1"/>
+        </w:numPr>
+      </w:pPr>
+      <w:r>
+        <w:t>Also added an activity that displays all the information that has been input</w:t>
+      </w:r>
+      <w:r>
+        <w:t xml:space="preserve"> </w:t>
+      </w:r>
+    </w:p>
+    <w:p>
+      <w:pPr>
+        <w:pStyle w:val="ListParagraph"/>
+        <w:numPr>
+          <w:ilvl w:val="0"/>
+          <w:numId w:val="1"/>
+        </w:numPr>
+      </w:pPr>
+      <w:bookmarkStart w:id="0" w:name="_GoBack"/>
+      <w:bookmarkEnd w:id="0"/>
+    </w:p>
+    <w:p/>
     <w:p>
       <w:pPr>
         <w:ind w:left="360"/>
@@ -169,7 +256,7 @@
 </file>
 
 <file path=word/endnotes.xml><?xml version="1.0" encoding="utf-8"?>
-<w:endnotes xmlns:wpc="http://schemas.microsoft.com/office/word/2010/wordprocessingCanvas" xmlns:cx="http://schemas.microsoft.com/office/drawing/2014/chartex" xmlns:cx1="http://schemas.microsoft.com/office/drawing/2015/9/8/chartex" xmlns:mc="http://schemas.openxmlformats.org/markup-compatibility/2006" xmlns:o="urn:schemas-microsoft-com:office:office" xmlns:r="http://schemas.openxmlformats.org/officeDocument/2006/relationships" xmlns:m="http://schemas.openxmlformats.org/officeDocument/2006/math" xmlns:v="urn:schemas-microsoft-com:vml" xmlns:wp14="http://schemas.microsoft.com/office/word/2010/wordprocessingDrawing" xmlns:wp="http://schemas.openxmlformats.org/drawingml/2006/wordprocessingDrawing" xmlns:w10="urn:schemas-microsoft-com:office:word" xmlns:w="http://schemas.openxmlformats.org/wordprocessingml/2006/main" xmlns:w14="http://schemas.microsoft.com/office/word/2010/wordml" xmlns:w15="http://schemas.microsoft.com/office/word/2012/wordml" xmlns:w16se="http://schemas.microsoft.com/office/word/2015/wordml/symex" xmlns:wpg="http://schemas.microsoft.com/office/word/2010/wordprocessingGroup" xmlns:wpi="http://schemas.microsoft.com/office/word/2010/wordprocessingInk" xmlns:wne="http://schemas.microsoft.com/office/word/2006/wordml" xmlns:wps="http://schemas.microsoft.com/office/word/2010/wordprocessingShape" mc:Ignorable="w14 w15 w16se wp14">
+<w:endnotes xmlns:wpc="http://schemas.microsoft.com/office/word/2010/wordprocessingCanvas" xmlns:cx="http://schemas.microsoft.com/office/drawing/2014/chartex" xmlns:cx1="http://schemas.microsoft.com/office/drawing/2015/9/8/chartex" xmlns:cx2="http://schemas.microsoft.com/office/drawing/2015/10/21/chartex" xmlns:cx3="http://schemas.microsoft.com/office/drawing/2016/5/9/chartex" xmlns:cx4="http://schemas.microsoft.com/office/drawing/2016/5/10/chartex" xmlns:cx5="http://schemas.microsoft.com/office/drawing/2016/5/11/chartex" xmlns:cx6="http://schemas.microsoft.com/office/drawing/2016/5/12/chartex" xmlns:cx7="http://schemas.microsoft.com/office/drawing/2016/5/13/chartex" xmlns:cx8="http://schemas.microsoft.com/office/drawing/2016/5/14/chartex" xmlns:mc="http://schemas.openxmlformats.org/markup-compatibility/2006" xmlns:aink="http://schemas.microsoft.com/office/drawing/2016/ink" xmlns:am3d="http://schemas.microsoft.com/office/drawing/2017/model3d" xmlns:o="urn:schemas-microsoft-com:office:office" xmlns:r="http://schemas.openxmlformats.org/officeDocument/2006/relationships" xmlns:m="http://schemas.openxmlformats.org/officeDocument/2006/math" xmlns:v="urn:schemas-microsoft-com:vml" xmlns:wp14="http://schemas.microsoft.com/office/word/2010/wordprocessingDrawing" xmlns:wp="http://schemas.openxmlformats.org/drawingml/2006/wordprocessingDrawing" xmlns:w10="urn:schemas-microsoft-com:office:word" xmlns:w="http://schemas.openxmlformats.org/wordprocessingml/2006/main" xmlns:w14="http://schemas.microsoft.com/office/word/2010/wordml" xmlns:w15="http://schemas.microsoft.com/office/word/2012/wordml" xmlns:w16se="http://schemas.microsoft.com/office/word/2015/wordml/symex" xmlns:wpg="http://schemas.microsoft.com/office/word/2010/wordprocessingGroup" xmlns:wpi="http://schemas.microsoft.com/office/word/2010/wordprocessingInk" xmlns:wne="http://schemas.microsoft.com/office/word/2006/wordml" xmlns:wps="http://schemas.microsoft.com/office/word/2010/wordprocessingShape" mc:Ignorable="w14 w15 w16se wp14">
   <w:endnote w:type="separator" w:id="-1">
     <w:p>
       <w:pPr>
@@ -194,7 +281,7 @@
 </file>
 
 <file path=word/footnotes.xml><?xml version="1.0" encoding="utf-8"?>
-<w:footnotes xmlns:wpc="http://schemas.microsoft.com/office/word/2010/wordprocessingCanvas" xmlns:cx="http://schemas.microsoft.com/office/drawing/2014/chartex" xmlns:cx1="http://schemas.microsoft.com/office/drawing/2015/9/8/chartex" xmlns:mc="http://schemas.openxmlformats.org/markup-compatibility/2006" xmlns:o="urn:schemas-microsoft-com:office:office" xmlns:r="http://schemas.openxmlformats.org/officeDocument/2006/relationships" xmlns:m="http://schemas.openxmlformats.org/officeDocument/2006/math" xmlns:v="urn:schemas-microsoft-com:vml" xmlns:wp14="http://schemas.microsoft.com/office/word/2010/wordprocessingDrawing" xmlns:wp="http://schemas.openxmlformats.org/drawingml/2006/wordprocessingDrawing" xmlns:w10="urn:schemas-microsoft-com:office:word" xmlns:w="http://schemas.openxmlformats.org/wordprocessingml/2006/main" xmlns:w14="http://schemas.microsoft.com/office/word/2010/wordml" xmlns:w15="http://schemas.microsoft.com/office/word/2012/wordml" xmlns:w16se="http://schemas.microsoft.com/office/word/2015/wordml/symex" xmlns:wpg="http://schemas.microsoft.com/office/word/2010/wordprocessingGroup" xmlns:wpi="http://schemas.microsoft.com/office/word/2010/wordprocessingInk" xmlns:wne="http://schemas.microsoft.com/office/word/2006/wordml" xmlns:wps="http://schemas.microsoft.com/office/word/2010/wordprocessingShape" mc:Ignorable="w14 w15 w16se wp14">
+<w:footnotes xmlns:wpc="http://schemas.microsoft.com/office/word/2010/wordprocessingCanvas" xmlns:cx="http://schemas.microsoft.com/office/drawing/2014/chartex" xmlns:cx1="http://schemas.microsoft.com/office/drawing/2015/9/8/chartex" xmlns:cx2="http://schemas.microsoft.com/office/drawing/2015/10/21/chartex" xmlns:cx3="http://schemas.microsoft.com/office/drawing/2016/5/9/chartex" xmlns:cx4="http://schemas.microsoft.com/office/drawing/2016/5/10/chartex" xmlns:cx5="http://schemas.microsoft.com/office/drawing/2016/5/11/chartex" xmlns:cx6="http://schemas.microsoft.com/office/drawing/2016/5/12/chartex" xmlns:cx7="http://schemas.microsoft.com/office/drawing/2016/5/13/chartex" xmlns:cx8="http://schemas.microsoft.com/office/drawing/2016/5/14/chartex" xmlns:mc="http://schemas.openxmlformats.org/markup-compatibility/2006" xmlns:aink="http://schemas.microsoft.com/office/drawing/2016/ink" xmlns:am3d="http://schemas.microsoft.com/office/drawing/2017/model3d" xmlns:o="urn:schemas-microsoft-com:office:office" xmlns:r="http://schemas.openxmlformats.org/officeDocument/2006/relationships" xmlns:m="http://schemas.openxmlformats.org/officeDocument/2006/math" xmlns:v="urn:schemas-microsoft-com:vml" xmlns:wp14="http://schemas.microsoft.com/office/word/2010/wordprocessingDrawing" xmlns:wp="http://schemas.openxmlformats.org/drawingml/2006/wordprocessingDrawing" xmlns:w10="urn:schemas-microsoft-com:office:word" xmlns:w="http://schemas.openxmlformats.org/wordprocessingml/2006/main" xmlns:w14="http://schemas.microsoft.com/office/word/2010/wordml" xmlns:w15="http://schemas.microsoft.com/office/word/2012/wordml" xmlns:w16se="http://schemas.microsoft.com/office/word/2015/wordml/symex" xmlns:wpg="http://schemas.microsoft.com/office/word/2010/wordprocessingGroup" xmlns:wpi="http://schemas.microsoft.com/office/word/2010/wordprocessingInk" xmlns:wne="http://schemas.microsoft.com/office/word/2006/wordml" xmlns:wps="http://schemas.microsoft.com/office/word/2010/wordprocessingShape" mc:Ignorable="w14 w15 w16se wp14">
   <w:footnote w:type="separator" w:id="-1">
     <w:p>
       <w:pPr>
@@ -219,7 +306,7 @@
 </file>
 
 <file path=word/numbering.xml><?xml version="1.0" encoding="utf-8"?>
-<w:numbering xmlns:wpc="http://schemas.microsoft.com/office/word/2010/wordprocessingCanvas" xmlns:cx="http://schemas.microsoft.com/office/drawing/2014/chartex" xmlns:cx1="http://schemas.microsoft.com/office/drawing/2015/9/8/chartex" xmlns:mc="http://schemas.openxmlformats.org/markup-compatibility/2006" xmlns:o="urn:schemas-microsoft-com:office:office" xmlns:r="http://schemas.openxmlformats.org/officeDocument/2006/relationships" xmlns:m="http://schemas.openxmlformats.org/officeDocument/2006/math" xmlns:v="urn:schemas-microsoft-com:vml" xmlns:wp14="http://schemas.microsoft.com/office/word/2010/wordprocessingDrawing" xmlns:wp="http://schemas.openxmlformats.org/drawingml/2006/wordprocessingDrawing" xmlns:w10="urn:schemas-microsoft-com:office:word" xmlns:w="http://schemas.openxmlformats.org/wordprocessingml/2006/main" xmlns:w14="http://schemas.microsoft.com/office/word/2010/wordml" xmlns:w15="http://schemas.microsoft.com/office/word/2012/wordml" xmlns:w16se="http://schemas.microsoft.com/office/word/2015/wordml/symex" xmlns:wpg="http://schemas.microsoft.com/office/word/2010/wordprocessingGroup" xmlns:wpi="http://schemas.microsoft.com/office/word/2010/wordprocessingInk" xmlns:wne="http://schemas.microsoft.com/office/word/2006/wordml" xmlns:wps="http://schemas.microsoft.com/office/word/2010/wordprocessingShape" mc:Ignorable="w14 w15 w16se wp14">
+<w:numbering xmlns:wpc="http://schemas.microsoft.com/office/word/2010/wordprocessingCanvas" xmlns:cx="http://schemas.microsoft.com/office/drawing/2014/chartex" xmlns:cx1="http://schemas.microsoft.com/office/drawing/2015/9/8/chartex" xmlns:cx2="http://schemas.microsoft.com/office/drawing/2015/10/21/chartex" xmlns:cx3="http://schemas.microsoft.com/office/drawing/2016/5/9/chartex" xmlns:cx4="http://schemas.microsoft.com/office/drawing/2016/5/10/chartex" xmlns:cx5="http://schemas.microsoft.com/office/drawing/2016/5/11/chartex" xmlns:cx6="http://schemas.microsoft.com/office/drawing/2016/5/12/chartex" xmlns:cx7="http://schemas.microsoft.com/office/drawing/2016/5/13/chartex" xmlns:cx8="http://schemas.microsoft.com/office/drawing/2016/5/14/chartex" xmlns:mc="http://schemas.openxmlformats.org/markup-compatibility/2006" xmlns:aink="http://schemas.microsoft.com/office/drawing/2016/ink" xmlns:am3d="http://schemas.microsoft.com/office/drawing/2017/model3d" xmlns:o="urn:schemas-microsoft-com:office:office" xmlns:r="http://schemas.openxmlformats.org/officeDocument/2006/relationships" xmlns:m="http://schemas.openxmlformats.org/officeDocument/2006/math" xmlns:v="urn:schemas-microsoft-com:vml" xmlns:wp14="http://schemas.microsoft.com/office/word/2010/wordprocessingDrawing" xmlns:wp="http://schemas.openxmlformats.org/drawingml/2006/wordprocessingDrawing" xmlns:w10="urn:schemas-microsoft-com:office:word" xmlns:w="http://schemas.openxmlformats.org/wordprocessingml/2006/main" xmlns:w14="http://schemas.microsoft.com/office/word/2010/wordml" xmlns:w15="http://schemas.microsoft.com/office/word/2012/wordml" xmlns:w16se="http://schemas.microsoft.com/office/word/2015/wordml/symex" xmlns:wpg="http://schemas.microsoft.com/office/word/2010/wordprocessingGroup" xmlns:wpi="http://schemas.microsoft.com/office/word/2010/wordprocessingInk" xmlns:wne="http://schemas.microsoft.com/office/word/2006/wordml" xmlns:wps="http://schemas.microsoft.com/office/word/2010/wordprocessingShape" mc:Ignorable="w14 w15 w16se wp14">
   <w:abstractNum w:abstractNumId="0" w15:restartNumberingAfterBreak="0">
     <w:nsid w:val="65A70D94"/>
     <w:multiLevelType w:val="hybridMultilevel"/>
@@ -355,7 +442,7 @@
       </w:pPr>
     </w:pPrDefault>
   </w:docDefaults>
-  <w:latentStyles w:defLockedState="0" w:defUIPriority="99" w:defSemiHidden="0" w:defUnhideWhenUsed="0" w:defQFormat="0" w:count="371">
+  <w:latentStyles w:defLockedState="0" w:defUIPriority="99" w:defSemiHidden="0" w:defUnhideWhenUsed="0" w:defQFormat="0" w:count="375">
     <w:lsdException w:name="Normal" w:uiPriority="0" w:qFormat="1"/>
     <w:lsdException w:name="heading 1" w:uiPriority="9" w:qFormat="1"/>
     <w:lsdException w:name="heading 2" w:semiHidden="1" w:uiPriority="9" w:unhideWhenUsed="1" w:qFormat="1"/>
@@ -461,7 +548,6 @@
     <w:lsdException w:name="HTML Sample" w:semiHidden="1" w:unhideWhenUsed="1"/>
     <w:lsdException w:name="HTML Typewriter" w:semiHidden="1" w:unhideWhenUsed="1"/>
     <w:lsdException w:name="HTML Variable" w:semiHidden="1" w:unhideWhenUsed="1"/>
-    <w:lsdException w:name="Normal Table" w:semiHidden="1" w:unhideWhenUsed="1"/>
     <w:lsdException w:name="annotation subject" w:semiHidden="1" w:unhideWhenUsed="1"/>
     <w:lsdException w:name="No List" w:semiHidden="1" w:unhideWhenUsed="1"/>
     <w:lsdException w:name="Outline List 1" w:semiHidden="1" w:unhideWhenUsed="1"/>
@@ -505,10 +591,8 @@
     <w:lsdException w:name="Table Elegant" w:semiHidden="1" w:unhideWhenUsed="1"/>
     <w:lsdException w:name="Table Professional" w:semiHidden="1" w:unhideWhenUsed="1"/>
     <w:lsdException w:name="Table Subtle 1" w:semiHidden="1" w:unhideWhenUsed="1"/>
-    <w:lsdException w:name="Table Subtle 2" w:semiHidden="1" w:unhideWhenUsed="1"/>
     <w:lsdException w:name="Table Web 1" w:semiHidden="1" w:unhideWhenUsed="1"/>
     <w:lsdException w:name="Table Web 2" w:semiHidden="1" w:unhideWhenUsed="1"/>
-    <w:lsdException w:name="Table Web 3" w:semiHidden="1" w:unhideWhenUsed="1"/>
     <w:lsdException w:name="Balloon Text" w:semiHidden="1" w:unhideWhenUsed="1"/>
     <w:lsdException w:name="Table Grid" w:uiPriority="59"/>
     <w:lsdException w:name="Table Theme" w:semiHidden="1" w:unhideWhenUsed="1"/>
@@ -727,6 +811,10 @@
     <w:lsdException w:name="List Table 5 Dark Accent 6" w:uiPriority="50"/>
     <w:lsdException w:name="List Table 6 Colorful Accent 6" w:uiPriority="51"/>
     <w:lsdException w:name="List Table 7 Colorful Accent 6" w:uiPriority="52"/>
+    <w:lsdException w:name="Mention" w:semiHidden="1" w:unhideWhenUsed="1"/>
+    <w:lsdException w:name="Smart Hyperlink" w:semiHidden="1" w:unhideWhenUsed="1"/>
+    <w:lsdException w:name="Hashtag" w:semiHidden="1" w:unhideWhenUsed="1"/>
+    <w:lsdException w:name="Unresolved Mention" w:semiHidden="1" w:unhideWhenUsed="1"/>
   </w:latentStyles>
   <w:style w:type="paragraph" w:default="1" w:styleId="Normal">
     <w:name w:val="Normal"/>

</xml_diff>